<commit_message>
Project folder structure description added
</commit_message>
<xml_diff>
--- a/thesis/Thesis_Alchakov.docx
+++ b/thesis/Thesis_Alchakov.docx
@@ -501,7 +501,7 @@
           <w:sz w:val="32"/>
           <w:szCs w:val="32"/>
         </w:rPr>
-        <w:instrText xml:space="preserve"> PAGEREF _Toc120395629 \h </w:instrText>
+        <w:instrText xml:space="preserve"> PAGEREF _Toc120396344 \h </w:instrText>
       </w:r>
       <w:r>
         <w:rPr>
@@ -578,7 +578,7 @@
           <w:sz w:val="32"/>
           <w:szCs w:val="32"/>
         </w:rPr>
-        <w:instrText xml:space="preserve"> PAGEREF _Toc120395630 \h </w:instrText>
+        <w:instrText xml:space="preserve"> PAGEREF _Toc120396345 \h </w:instrText>
       </w:r>
       <w:r>
         <w:rPr>
@@ -655,7 +655,7 @@
           <w:sz w:val="32"/>
           <w:szCs w:val="32"/>
         </w:rPr>
-        <w:instrText xml:space="preserve"> PAGEREF _Toc120395631 \h </w:instrText>
+        <w:instrText xml:space="preserve"> PAGEREF _Toc120396346 \h </w:instrText>
       </w:r>
       <w:r>
         <w:rPr>
@@ -732,7 +732,7 @@
           <w:sz w:val="32"/>
           <w:szCs w:val="32"/>
         </w:rPr>
-        <w:instrText xml:space="preserve"> PAGEREF _Toc120395632 \h </w:instrText>
+        <w:instrText xml:space="preserve"> PAGEREF _Toc120396347 \h </w:instrText>
       </w:r>
       <w:r>
         <w:rPr>
@@ -809,7 +809,7 @@
           <w:sz w:val="32"/>
           <w:szCs w:val="32"/>
         </w:rPr>
-        <w:instrText xml:space="preserve"> PAGEREF _Toc120395633 \h </w:instrText>
+        <w:instrText xml:space="preserve"> PAGEREF _Toc120396348 \h </w:instrText>
       </w:r>
       <w:r>
         <w:rPr>
@@ -886,7 +886,7 @@
           <w:sz w:val="32"/>
           <w:szCs w:val="32"/>
         </w:rPr>
-        <w:instrText xml:space="preserve"> PAGEREF _Toc120395634 \h </w:instrText>
+        <w:instrText xml:space="preserve"> PAGEREF _Toc120396349 \h </w:instrText>
       </w:r>
       <w:r>
         <w:rPr>
@@ -939,7 +939,7 @@
           <w:sz w:val="32"/>
           <w:szCs w:val="32"/>
         </w:rPr>
-        <w:t>7 Заключение</w:t>
+        <w:t>7 Структура репозитория проекта</w:t>
       </w:r>
       <w:r>
         <w:rPr>
@@ -963,7 +963,7 @@
           <w:sz w:val="32"/>
           <w:szCs w:val="32"/>
         </w:rPr>
-        <w:instrText xml:space="preserve"> PAGEREF _Toc120395635 \h </w:instrText>
+        <w:instrText xml:space="preserve"> PAGEREF _Toc120396350 \h </w:instrText>
       </w:r>
       <w:r>
         <w:rPr>
@@ -1016,7 +1016,7 @@
           <w:sz w:val="32"/>
           <w:szCs w:val="32"/>
         </w:rPr>
-        <w:t>Ссылки на ресурсы</w:t>
+        <w:t>8 Заключение</w:t>
       </w:r>
       <w:r>
         <w:rPr>
@@ -1040,7 +1040,7 @@
           <w:sz w:val="32"/>
           <w:szCs w:val="32"/>
         </w:rPr>
-        <w:instrText xml:space="preserve"> PAGEREF _Toc120395636 \h </w:instrText>
+        <w:instrText xml:space="preserve"> PAGEREF _Toc120396351 \h </w:instrText>
       </w:r>
       <w:r>
         <w:rPr>
@@ -1063,7 +1063,7 @@
           <w:sz w:val="32"/>
           <w:szCs w:val="32"/>
         </w:rPr>
-        <w:t>16</w:t>
+        <w:t>17</w:t>
       </w:r>
       <w:r>
         <w:rPr>
@@ -1093,7 +1093,7 @@
           <w:sz w:val="32"/>
           <w:szCs w:val="32"/>
         </w:rPr>
-        <w:t>Контакты для связи</w:t>
+        <w:t>Ссылки на ресурсы</w:t>
       </w:r>
       <w:r>
         <w:rPr>
@@ -1117,7 +1117,7 @@
           <w:sz w:val="32"/>
           <w:szCs w:val="32"/>
         </w:rPr>
-        <w:instrText xml:space="preserve"> PAGEREF _Toc120395637 \h </w:instrText>
+        <w:instrText xml:space="preserve"> PAGEREF _Toc120396352 \h </w:instrText>
       </w:r>
       <w:r>
         <w:rPr>
@@ -1140,7 +1140,7 @@
           <w:sz w:val="32"/>
           <w:szCs w:val="32"/>
         </w:rPr>
-        <w:t>16</w:t>
+        <w:t>17</w:t>
       </w:r>
       <w:r>
         <w:rPr>
@@ -1153,16 +1153,85 @@
     </w:p>
     <w:p>
       <w:pPr>
+        <w:pStyle w:val="TOC1"/>
+        <w:tabs>
+          <w:tab w:val="right" w:leader="dot" w:pos="9345"/>
+        </w:tabs>
+        <w:rPr>
+          <w:rFonts w:eastAsiaTheme="minorEastAsia"/>
+          <w:noProof/>
+          <w:sz w:val="32"/>
+          <w:szCs w:val="32"/>
+          <w:lang w:val="en-US"/>
+        </w:rPr>
+      </w:pPr>
+      <w:r>
+        <w:rPr>
+          <w:noProof/>
+          <w:sz w:val="32"/>
+          <w:szCs w:val="32"/>
+        </w:rPr>
+        <w:t>Контакты для связи</w:t>
+      </w:r>
+      <w:r>
+        <w:rPr>
+          <w:noProof/>
+          <w:sz w:val="32"/>
+          <w:szCs w:val="32"/>
+        </w:rPr>
+        <w:tab/>
+      </w:r>
+      <w:r>
+        <w:rPr>
+          <w:noProof/>
+          <w:sz w:val="32"/>
+          <w:szCs w:val="32"/>
+        </w:rPr>
+        <w:fldChar w:fldCharType="begin"/>
+      </w:r>
+      <w:r>
+        <w:rPr>
+          <w:noProof/>
+          <w:sz w:val="32"/>
+          <w:szCs w:val="32"/>
+        </w:rPr>
+        <w:instrText xml:space="preserve"> PAGEREF _Toc120396353 \h </w:instrText>
+      </w:r>
+      <w:r>
+        <w:rPr>
+          <w:noProof/>
+          <w:sz w:val="32"/>
+          <w:szCs w:val="32"/>
+        </w:rPr>
+      </w:r>
+      <w:r>
+        <w:rPr>
+          <w:noProof/>
+          <w:sz w:val="32"/>
+          <w:szCs w:val="32"/>
+        </w:rPr>
+        <w:fldChar w:fldCharType="separate"/>
+      </w:r>
+      <w:r>
+        <w:rPr>
+          <w:noProof/>
+          <w:sz w:val="32"/>
+          <w:szCs w:val="32"/>
+        </w:rPr>
+        <w:t>17</w:t>
+      </w:r>
+      <w:r>
+        <w:rPr>
+          <w:noProof/>
+          <w:sz w:val="32"/>
+          <w:szCs w:val="32"/>
+        </w:rPr>
+        <w:fldChar w:fldCharType="end"/>
+      </w:r>
+    </w:p>
+    <w:p>
+      <w:pPr>
         <w:jc w:val="center"/>
-        <w:rPr>
-          <w:rFonts w:ascii="Times New Roman" w:hAnsi="Times New Roman" w:cs="Times New Roman"/>
-          <w:b/>
-          <w:bCs/>
-          <w:sz w:val="28"/>
-          <w:szCs w:val="28"/>
-        </w:rPr>
-      </w:pPr>
-      <w:r>
         <w:rPr>
           <w:rFonts w:ascii="Times New Roman" w:hAnsi="Times New Roman" w:cs="Times New Roman"/>
           <w:b/>
@@ -1170,6 +1239,15 @@
           <w:sz w:val="32"/>
           <w:szCs w:val="32"/>
         </w:rPr>
+      </w:pPr>
+      <w:r>
+        <w:rPr>
+          <w:rFonts w:ascii="Times New Roman" w:hAnsi="Times New Roman" w:cs="Times New Roman"/>
+          <w:b/>
+          <w:bCs/>
+          <w:sz w:val="32"/>
+          <w:szCs w:val="32"/>
+        </w:rPr>
         <w:fldChar w:fldCharType="end"/>
       </w:r>
     </w:p>
@@ -1177,15 +1255,15 @@
       <w:pPr>
         <w:rPr>
           <w:rFonts w:ascii="Times New Roman" w:hAnsi="Times New Roman" w:cs="Times New Roman"/>
-          <w:sz w:val="28"/>
-          <w:szCs w:val="28"/>
-        </w:rPr>
-      </w:pPr>
-      <w:r>
-        <w:rPr>
-          <w:rFonts w:ascii="Times New Roman" w:hAnsi="Times New Roman" w:cs="Times New Roman"/>
-          <w:sz w:val="36"/>
-          <w:szCs w:val="36"/>
+          <w:sz w:val="32"/>
+          <w:szCs w:val="32"/>
+        </w:rPr>
+      </w:pPr>
+      <w:r>
+        <w:rPr>
+          <w:rFonts w:ascii="Times New Roman" w:hAnsi="Times New Roman" w:cs="Times New Roman"/>
+          <w:sz w:val="32"/>
+          <w:szCs w:val="32"/>
         </w:rPr>
         <w:br w:type="page"/>
       </w:r>
@@ -1194,7 +1272,7 @@
       <w:pPr>
         <w:pStyle w:val="1"/>
       </w:pPr>
-      <w:bookmarkStart w:id="0" w:name="_Toc120395629"/>
+      <w:bookmarkStart w:id="0" w:name="_Toc120396344"/>
       <w:r>
         <w:lastRenderedPageBreak/>
         <w:t xml:space="preserve">1 </w:t>
@@ -1495,7 +1573,7 @@
       <w:pPr>
         <w:pStyle w:val="1"/>
       </w:pPr>
-      <w:bookmarkStart w:id="1" w:name="_Toc120395630"/>
+      <w:bookmarkStart w:id="1" w:name="_Toc120396345"/>
       <w:r>
         <w:lastRenderedPageBreak/>
         <w:t>2</w:t>
@@ -2251,7 +2329,7 @@
       <w:pPr>
         <w:pStyle w:val="1"/>
       </w:pPr>
-      <w:bookmarkStart w:id="2" w:name="_Toc120395631"/>
+      <w:bookmarkStart w:id="2" w:name="_Toc120396346"/>
       <w:r>
         <w:t>3</w:t>
       </w:r>
@@ -3248,7 +3326,7 @@
       <w:pPr>
         <w:pStyle w:val="1"/>
       </w:pPr>
-      <w:bookmarkStart w:id="3" w:name="_Toc120395632"/>
+      <w:bookmarkStart w:id="3" w:name="_Toc120396347"/>
       <w:r>
         <w:t>4</w:t>
       </w:r>
@@ -7477,7 +7555,7 @@
       <w:pPr>
         <w:pStyle w:val="1"/>
       </w:pPr>
-      <w:bookmarkStart w:id="4" w:name="_Toc120395633"/>
+      <w:bookmarkStart w:id="4" w:name="_Toc120396348"/>
       <w:r>
         <w:t>5</w:t>
       </w:r>
@@ -8294,7 +8372,7 @@
       <w:pPr>
         <w:pStyle w:val="1"/>
       </w:pPr>
-      <w:bookmarkStart w:id="5" w:name="_Toc120395634"/>
+      <w:bookmarkStart w:id="5" w:name="_Toc120396349"/>
       <w:r>
         <w:lastRenderedPageBreak/>
         <w:t>6</w:t>
@@ -11596,13 +11674,19 @@
       <w:pPr>
         <w:pStyle w:val="1"/>
       </w:pPr>
-      <w:bookmarkStart w:id="6" w:name="_Toc120395635"/>
-      <w:r>
+      <w:bookmarkStart w:id="6" w:name="_Toc120396350"/>
+      <w:r>
+        <w:rPr>
+          <w:lang w:val="en-US"/>
+        </w:rPr>
         <w:lastRenderedPageBreak/>
-        <w:t xml:space="preserve">7 </w:t>
-      </w:r>
-      <w:r>
-        <w:t>Заключение</w:t>
+        <w:t>7</w:t>
+      </w:r>
+      <w:r>
+        <w:t xml:space="preserve"> </w:t>
+      </w:r>
+      <w:r>
+        <w:t>Структура репозитория проекта</w:t>
       </w:r>
       <w:bookmarkEnd w:id="6"/>
     </w:p>
@@ -11612,315 +11696,44 @@
         <w:ind w:firstLine="720"/>
         <w:jc w:val="both"/>
         <w:rPr>
-          <w:rFonts w:ascii="Times New Roman" w:hAnsi="Times New Roman" w:cs="Times New Roman"/>
-          <w:sz w:val="28"/>
-          <w:szCs w:val="28"/>
-        </w:rPr>
-      </w:pPr>
-      <w:r>
-        <w:rPr>
-          <w:rFonts w:ascii="Times New Roman" w:hAnsi="Times New Roman" w:cs="Times New Roman"/>
-          <w:sz w:val="28"/>
-          <w:szCs w:val="28"/>
-        </w:rPr>
-        <w:t>В рамках выполнения выпускной квалификационной работы изучена возможность построения моделей машинного обучения и модели нейронной сети для предсказания значения целевых переменных для п</w:t>
-      </w:r>
-      <w:r>
-        <w:rPr>
-          <w:rFonts w:ascii="Times New Roman" w:hAnsi="Times New Roman" w:cs="Times New Roman"/>
-          <w:sz w:val="28"/>
-          <w:szCs w:val="28"/>
-        </w:rPr>
-        <w:t>рогнозирования размеров сварного шва при электронно-лучевой сварке тонкостенных конструкций аэрокосмического назначения</w:t>
-      </w:r>
-      <w:r>
-        <w:rPr>
-          <w:rFonts w:ascii="Times New Roman" w:hAnsi="Times New Roman" w:cs="Times New Roman"/>
-          <w:sz w:val="28"/>
-          <w:szCs w:val="28"/>
-        </w:rPr>
-        <w:t>.</w:t>
-      </w:r>
-    </w:p>
-    <w:p>
-      <w:pPr>
-        <w:spacing w:after="0" w:line="240" w:lineRule="auto"/>
-        <w:ind w:firstLine="720"/>
-        <w:jc w:val="both"/>
-        <w:rPr>
-          <w:rFonts w:ascii="Times New Roman" w:hAnsi="Times New Roman" w:cs="Times New Roman"/>
-          <w:sz w:val="28"/>
-          <w:szCs w:val="28"/>
-        </w:rPr>
-      </w:pPr>
-      <w:r>
-        <w:rPr>
-          <w:rFonts w:ascii="Times New Roman" w:hAnsi="Times New Roman" w:cs="Times New Roman"/>
-          <w:sz w:val="28"/>
-          <w:szCs w:val="28"/>
-        </w:rPr>
-        <w:t xml:space="preserve">Наилучшую точность удалось получить с использованием простой регрессионной модели на базе полиномиальной аппроксимации. Точность полученной модели на базе нейронной сети несколько уступает </w:t>
-      </w:r>
-      <w:r>
-        <w:rPr>
-          <w:rFonts w:ascii="Times New Roman" w:hAnsi="Times New Roman" w:cs="Times New Roman"/>
-          <w:sz w:val="28"/>
-          <w:szCs w:val="28"/>
-        </w:rPr>
-        <w:t>полиномиальному представлению, что объясняется небольшим набором данных, доступных для исследования и построения модели.</w:t>
-      </w:r>
-    </w:p>
-    <w:p>
-      <w:pPr>
-        <w:spacing w:after="0" w:line="240" w:lineRule="auto"/>
-        <w:ind w:firstLine="720"/>
-        <w:jc w:val="both"/>
-        <w:rPr>
-          <w:rFonts w:ascii="Times New Roman" w:hAnsi="Times New Roman" w:cs="Times New Roman"/>
-          <w:sz w:val="28"/>
-          <w:szCs w:val="28"/>
-        </w:rPr>
-      </w:pPr>
-      <w:r>
-        <w:rPr>
-          <w:rFonts w:ascii="Times New Roman" w:hAnsi="Times New Roman" w:cs="Times New Roman"/>
-          <w:sz w:val="28"/>
-          <w:szCs w:val="28"/>
-        </w:rPr>
-        <w:t xml:space="preserve">Для упрощения разработки программного обеспечения, для экспорта была использована модель на базе нейронной сети. Для этого модель была экспортирована в формат </w:t>
-      </w:r>
-      <w:r>
-        <w:rPr>
-          <w:rFonts w:ascii="Times New Roman" w:hAnsi="Times New Roman" w:cs="Times New Roman"/>
-          <w:sz w:val="28"/>
-          <w:szCs w:val="28"/>
-          <w:lang w:val="en-US"/>
-        </w:rPr>
-        <w:t>ONNX</w:t>
-      </w:r>
-      <w:r>
-        <w:rPr>
-          <w:rFonts w:ascii="Times New Roman" w:hAnsi="Times New Roman" w:cs="Times New Roman"/>
-          <w:sz w:val="28"/>
-          <w:szCs w:val="28"/>
-        </w:rPr>
-        <w:t xml:space="preserve">, для загрузки модели, набора данных и получения прогноза было разработано настольное </w:t>
-      </w:r>
-      <w:proofErr w:type="spellStart"/>
-      <w:r>
-        <w:rPr>
-          <w:rFonts w:ascii="Times New Roman" w:hAnsi="Times New Roman" w:cs="Times New Roman"/>
-          <w:sz w:val="28"/>
-          <w:szCs w:val="28"/>
-          <w:lang w:val="en-US"/>
-        </w:rPr>
-        <w:t>WinForm</w:t>
-      </w:r>
-      <w:proofErr w:type="spellEnd"/>
-      <w:r>
-        <w:rPr>
-          <w:rFonts w:ascii="Times New Roman" w:hAnsi="Times New Roman" w:cs="Times New Roman"/>
-          <w:sz w:val="28"/>
-          <w:szCs w:val="28"/>
-        </w:rPr>
-        <w:t xml:space="preserve"> приложение </w:t>
-      </w:r>
-      <w:r>
-        <w:rPr>
-          <w:rFonts w:ascii="Times New Roman" w:hAnsi="Times New Roman" w:cs="Times New Roman"/>
-          <w:sz w:val="28"/>
-          <w:szCs w:val="28"/>
-          <w:lang w:val="en-US"/>
-        </w:rPr>
-        <w:t>c</w:t>
-      </w:r>
-      <w:r>
-        <w:rPr>
-          <w:rFonts w:ascii="Times New Roman" w:hAnsi="Times New Roman" w:cs="Times New Roman"/>
-          <w:sz w:val="28"/>
-          <w:szCs w:val="28"/>
-        </w:rPr>
-        <w:t xml:space="preserve"> </w:t>
-      </w:r>
-      <w:r>
-        <w:rPr>
-          <w:rFonts w:ascii="Times New Roman" w:hAnsi="Times New Roman" w:cs="Times New Roman"/>
-          <w:sz w:val="28"/>
-          <w:szCs w:val="28"/>
-        </w:rPr>
-        <w:t xml:space="preserve">помощью языка программирования </w:t>
-      </w:r>
-      <w:r>
-        <w:rPr>
-          <w:rFonts w:ascii="Times New Roman" w:hAnsi="Times New Roman" w:cs="Times New Roman"/>
-          <w:sz w:val="28"/>
-          <w:szCs w:val="28"/>
-          <w:lang w:val="en-US"/>
-        </w:rPr>
-        <w:t>C</w:t>
-      </w:r>
-      <w:r>
-        <w:rPr>
-          <w:rFonts w:ascii="Times New Roman" w:hAnsi="Times New Roman" w:cs="Times New Roman"/>
-          <w:sz w:val="28"/>
-          <w:szCs w:val="28"/>
-        </w:rPr>
-        <w:t xml:space="preserve"># </w:t>
-      </w:r>
-      <w:r>
-        <w:rPr>
-          <w:rFonts w:ascii="Times New Roman" w:hAnsi="Times New Roman" w:cs="Times New Roman"/>
-          <w:sz w:val="28"/>
-          <w:szCs w:val="28"/>
-        </w:rPr>
-        <w:t xml:space="preserve">и библиотеки </w:t>
-      </w:r>
-      <w:r>
-        <w:rPr>
-          <w:rFonts w:ascii="Times New Roman" w:hAnsi="Times New Roman" w:cs="Times New Roman"/>
-          <w:sz w:val="28"/>
-          <w:szCs w:val="28"/>
-          <w:lang w:val="en-US"/>
-        </w:rPr>
-        <w:t>ML</w:t>
-      </w:r>
-      <w:r>
-        <w:rPr>
-          <w:rFonts w:ascii="Times New Roman" w:hAnsi="Times New Roman" w:cs="Times New Roman"/>
-          <w:sz w:val="28"/>
-          <w:szCs w:val="28"/>
-        </w:rPr>
-        <w:t>.</w:t>
-      </w:r>
-      <w:r>
-        <w:rPr>
-          <w:rFonts w:ascii="Times New Roman" w:hAnsi="Times New Roman" w:cs="Times New Roman"/>
-          <w:sz w:val="28"/>
-          <w:szCs w:val="28"/>
-          <w:lang w:val="en-US"/>
-        </w:rPr>
-        <w:t>NET</w:t>
-      </w:r>
-      <w:r>
-        <w:rPr>
-          <w:rFonts w:ascii="Times New Roman" w:hAnsi="Times New Roman" w:cs="Times New Roman"/>
-          <w:sz w:val="28"/>
-          <w:szCs w:val="28"/>
-        </w:rPr>
-        <w:t>.</w:t>
-      </w:r>
-    </w:p>
-    <w:p>
-      <w:pPr>
-        <w:spacing w:after="0" w:line="240" w:lineRule="auto"/>
-        <w:ind w:firstLine="720"/>
-        <w:jc w:val="both"/>
-        <w:rPr>
-          <w:rFonts w:ascii="Times New Roman" w:hAnsi="Times New Roman" w:cs="Times New Roman"/>
-          <w:sz w:val="28"/>
-          <w:szCs w:val="28"/>
-        </w:rPr>
-      </w:pPr>
-      <w:r>
-        <w:rPr>
-          <w:rFonts w:ascii="Times New Roman" w:hAnsi="Times New Roman" w:cs="Times New Roman"/>
-          <w:sz w:val="28"/>
-          <w:szCs w:val="28"/>
-        </w:rPr>
-        <w:t xml:space="preserve">Метрика </w:t>
-      </w:r>
-      <w:r>
-        <w:rPr>
-          <w:rFonts w:ascii="Times New Roman" w:hAnsi="Times New Roman" w:cs="Times New Roman"/>
-          <w:sz w:val="28"/>
-          <w:szCs w:val="28"/>
-          <w:lang w:val="en-US"/>
-        </w:rPr>
-        <w:t>R</w:t>
-      </w:r>
-      <w:r>
-        <w:rPr>
-          <w:rFonts w:ascii="Times New Roman" w:hAnsi="Times New Roman" w:cs="Times New Roman"/>
-          <w:sz w:val="28"/>
-          <w:szCs w:val="28"/>
-        </w:rPr>
-        <w:t>2</w:t>
-      </w:r>
-      <w:r>
-        <w:rPr>
-          <w:rFonts w:ascii="Times New Roman" w:hAnsi="Times New Roman" w:cs="Times New Roman"/>
-          <w:sz w:val="28"/>
-          <w:szCs w:val="28"/>
-        </w:rPr>
-        <w:t xml:space="preserve"> для полученной модели равна 0,98 для глубины и 0,93</w:t>
-      </w:r>
-      <w:r>
-        <w:rPr>
-          <w:rFonts w:ascii="Times New Roman" w:hAnsi="Times New Roman" w:cs="Times New Roman"/>
-          <w:sz w:val="28"/>
-          <w:szCs w:val="28"/>
-        </w:rPr>
-        <w:t xml:space="preserve"> </w:t>
-      </w:r>
-      <w:r>
-        <w:rPr>
-          <w:rFonts w:ascii="Times New Roman" w:hAnsi="Times New Roman" w:cs="Times New Roman"/>
-          <w:sz w:val="28"/>
-          <w:szCs w:val="28"/>
-        </w:rPr>
-        <w:t>для ширины сварного шва. Данные параметры очень близки к 1, что позволяет сделать заключение о хорошей точности полученной модели.</w:t>
-      </w:r>
-    </w:p>
-    <w:p>
-      <w:pPr>
-        <w:spacing w:after="0" w:line="240" w:lineRule="auto"/>
-        <w:jc w:val="both"/>
-        <w:rPr>
-          <w:rFonts w:ascii="Times New Roman" w:hAnsi="Times New Roman" w:cs="Times New Roman"/>
-          <w:sz w:val="28"/>
-          <w:szCs w:val="28"/>
-        </w:rPr>
-      </w:pPr>
-    </w:p>
-    <w:p>
-      <w:pPr>
-        <w:pStyle w:val="1"/>
-      </w:pPr>
-      <w:bookmarkStart w:id="7" w:name="_Toc120395636"/>
-      <w:r>
-        <w:t>Ссылки на ресурсы</w:t>
-      </w:r>
-      <w:bookmarkEnd w:id="7"/>
-    </w:p>
-    <w:p>
-      <w:pPr>
-        <w:spacing w:after="0" w:line="240" w:lineRule="auto"/>
-        <w:jc w:val="both"/>
-        <w:rPr>
-          <w:rFonts w:ascii="Times New Roman" w:hAnsi="Times New Roman" w:cs="Times New Roman"/>
-          <w:sz w:val="28"/>
-          <w:szCs w:val="28"/>
-        </w:rPr>
-      </w:pPr>
-      <w:r>
-        <w:rPr>
-          <w:rFonts w:ascii="Times New Roman" w:hAnsi="Times New Roman" w:cs="Times New Roman"/>
-          <w:sz w:val="28"/>
-          <w:szCs w:val="28"/>
-        </w:rPr>
-        <w:t>Репозиторий проекта</w:t>
-      </w:r>
-    </w:p>
-    <w:p>
-      <w:pPr>
-        <w:spacing w:after="0" w:line="240" w:lineRule="auto"/>
-        <w:jc w:val="both"/>
-        <w:rPr>
-          <w:rFonts w:ascii="Consolas" w:hAnsi="Consolas" w:cs="Times New Roman"/>
-          <w:sz w:val="28"/>
-          <w:szCs w:val="28"/>
-        </w:rPr>
-      </w:pPr>
+          <w:rFonts w:ascii="Consolas" w:hAnsi="Consolas" w:cs="Times New Roman"/>
+          <w:sz w:val="28"/>
+          <w:szCs w:val="28"/>
+        </w:rPr>
+      </w:pPr>
+      <w:r>
+        <w:rPr>
+          <w:rFonts w:ascii="Times New Roman" w:hAnsi="Times New Roman" w:cs="Times New Roman"/>
+          <w:sz w:val="28"/>
+          <w:szCs w:val="28"/>
+        </w:rPr>
+        <w:t>В</w:t>
+      </w:r>
+      <w:r>
+        <w:rPr>
+          <w:rFonts w:ascii="Times New Roman" w:hAnsi="Times New Roman" w:cs="Times New Roman"/>
+          <w:sz w:val="28"/>
+          <w:szCs w:val="28"/>
+        </w:rPr>
+        <w:t xml:space="preserve">се необходимые файлы для разворачивания проекта на локальной машине размещены в репозитории </w:t>
+      </w:r>
+      <w:r>
+        <w:rPr>
+          <w:rFonts w:ascii="Times New Roman" w:hAnsi="Times New Roman" w:cs="Times New Roman"/>
+          <w:sz w:val="28"/>
+          <w:szCs w:val="28"/>
+          <w:lang w:val="en-US"/>
+        </w:rPr>
+        <w:t>GitHub</w:t>
+      </w:r>
+      <w:r>
+        <w:rPr>
+          <w:rFonts w:ascii="Times New Roman" w:hAnsi="Times New Roman" w:cs="Times New Roman"/>
+          <w:sz w:val="28"/>
+          <w:szCs w:val="28"/>
+        </w:rPr>
+        <w:t xml:space="preserve"> по адресу </w:t>
+      </w:r>
       <w:hyperlink r:id="rId26" w:history="1">
         <w:r>
           <w:rPr>
@@ -11943,6 +11756,97 @@
           <w:szCs w:val="28"/>
         </w:rPr>
       </w:pPr>
+      <w:r>
+        <w:rPr>
+          <w:rFonts w:ascii="Times New Roman" w:hAnsi="Times New Roman" w:cs="Times New Roman"/>
+          <w:sz w:val="28"/>
+          <w:szCs w:val="28"/>
+        </w:rPr>
+        <w:t>Структура папок проекта приведена на рис. 7.1</w:t>
+      </w:r>
+    </w:p>
+    <w:p>
+      <w:pPr>
+        <w:spacing w:after="0" w:line="240" w:lineRule="auto"/>
+        <w:jc w:val="center"/>
+        <w:rPr>
+          <w:rFonts w:ascii="Times New Roman" w:hAnsi="Times New Roman" w:cs="Times New Roman"/>
+          <w:sz w:val="28"/>
+          <w:szCs w:val="28"/>
+        </w:rPr>
+      </w:pPr>
+      <w:r>
+        <w:rPr>
+          <w:rFonts w:ascii="Times New Roman" w:hAnsi="Times New Roman" w:cs="Times New Roman"/>
+          <w:sz w:val="28"/>
+          <w:szCs w:val="28"/>
+        </w:rPr>
+        <w:drawing>
+          <wp:inline distT="0" distB="0" distL="0" distR="0" wp14:anchorId="3585EAE0" wp14:editId="6D906259">
+            <wp:extent cx="4315427" cy="2915057"/>
+            <wp:effectExtent l="0" t="0" r="0" b="0"/>
+            <wp:docPr id="2" name="Picture 2"/>
+            <wp:cNvGraphicFramePr>
+              <a:graphicFrameLocks xmlns:a="http://schemas.openxmlformats.org/drawingml/2006/main" noChangeAspect="1"/>
+            </wp:cNvGraphicFramePr>
+            <a:graphic xmlns:a="http://schemas.openxmlformats.org/drawingml/2006/main">
+              <a:graphicData uri="http://schemas.openxmlformats.org/drawingml/2006/picture">
+                <pic:pic xmlns:pic="http://schemas.openxmlformats.org/drawingml/2006/picture">
+                  <pic:nvPicPr>
+                    <pic:cNvPr id="1" name=""/>
+                    <pic:cNvPicPr/>
+                  </pic:nvPicPr>
+                  <pic:blipFill>
+                    <a:blip r:embed="rId27"/>
+                    <a:stretch>
+                      <a:fillRect/>
+                    </a:stretch>
+                  </pic:blipFill>
+                  <pic:spPr>
+                    <a:xfrm>
+                      <a:off x="0" y="0"/>
+                      <a:ext cx="4315427" cy="2915057"/>
+                    </a:xfrm>
+                    <a:prstGeom prst="rect">
+                      <a:avLst/>
+                    </a:prstGeom>
+                  </pic:spPr>
+                </pic:pic>
+              </a:graphicData>
+            </a:graphic>
+          </wp:inline>
+        </w:drawing>
+      </w:r>
+    </w:p>
+    <w:p>
+      <w:pPr>
+        <w:spacing w:after="0" w:line="240" w:lineRule="auto"/>
+        <w:jc w:val="center"/>
+        <w:rPr>
+          <w:rFonts w:ascii="Times New Roman" w:hAnsi="Times New Roman" w:cs="Times New Roman"/>
+          <w:sz w:val="28"/>
+          <w:szCs w:val="28"/>
+        </w:rPr>
+      </w:pPr>
+      <w:r>
+        <w:rPr>
+          <w:rFonts w:ascii="Times New Roman" w:hAnsi="Times New Roman" w:cs="Times New Roman"/>
+          <w:sz w:val="28"/>
+          <w:szCs w:val="28"/>
+        </w:rPr>
+        <w:t>Рис. 7.1 – Структура файлов и папок проекта</w:t>
+      </w:r>
+    </w:p>
+    <w:p>
+      <w:pPr>
+        <w:spacing w:after="0" w:line="240" w:lineRule="auto"/>
+        <w:jc w:val="center"/>
+        <w:rPr>
+          <w:rFonts w:ascii="Times New Roman" w:hAnsi="Times New Roman" w:cs="Times New Roman"/>
+          <w:sz w:val="28"/>
+          <w:szCs w:val="28"/>
+        </w:rPr>
+      </w:pPr>
     </w:p>
     <w:p>
       <w:pPr>
@@ -11957,6 +11861,857 @@
       <w:r>
         <w:rPr>
           <w:rFonts w:ascii="Times New Roman" w:hAnsi="Times New Roman" w:cs="Times New Roman"/>
+          <w:b/>
+          <w:bCs/>
+          <w:sz w:val="28"/>
+          <w:szCs w:val="28"/>
+          <w:lang w:val="en-US"/>
+        </w:rPr>
+        <w:t>app</w:t>
+      </w:r>
+      <w:r>
+        <w:rPr>
+          <w:rFonts w:ascii="Times New Roman" w:hAnsi="Times New Roman" w:cs="Times New Roman"/>
+          <w:sz w:val="28"/>
+          <w:szCs w:val="28"/>
+        </w:rPr>
+        <w:t xml:space="preserve"> – </w:t>
+      </w:r>
+      <w:r>
+        <w:rPr>
+          <w:rFonts w:ascii="Times New Roman" w:hAnsi="Times New Roman" w:cs="Times New Roman"/>
+          <w:sz w:val="28"/>
+          <w:szCs w:val="28"/>
+        </w:rPr>
+        <w:t>папка с исходными кодами десктопного приложения;</w:t>
+      </w:r>
+    </w:p>
+    <w:p>
+      <w:pPr>
+        <w:spacing w:after="0" w:line="240" w:lineRule="auto"/>
+        <w:jc w:val="both"/>
+        <w:rPr>
+          <w:rFonts w:ascii="Times New Roman" w:hAnsi="Times New Roman" w:cs="Times New Roman"/>
+          <w:sz w:val="28"/>
+          <w:szCs w:val="28"/>
+        </w:rPr>
+      </w:pPr>
+      <w:r>
+        <w:rPr>
+          <w:rFonts w:ascii="Times New Roman" w:hAnsi="Times New Roman" w:cs="Times New Roman"/>
+          <w:b/>
+          <w:bCs/>
+          <w:sz w:val="28"/>
+          <w:szCs w:val="28"/>
+          <w:lang w:val="en-US"/>
+        </w:rPr>
+        <w:t>data</w:t>
+      </w:r>
+      <w:r>
+        <w:rPr>
+          <w:rFonts w:ascii="Times New Roman" w:hAnsi="Times New Roman" w:cs="Times New Roman"/>
+          <w:sz w:val="28"/>
+          <w:szCs w:val="28"/>
+        </w:rPr>
+        <w:t xml:space="preserve"> – папка с файлами модели для обучения (исходный </w:t>
+      </w:r>
+      <w:proofErr w:type="spellStart"/>
+      <w:r>
+        <w:rPr>
+          <w:rFonts w:ascii="Times New Roman" w:hAnsi="Times New Roman" w:cs="Times New Roman"/>
+          <w:sz w:val="28"/>
+          <w:szCs w:val="28"/>
+        </w:rPr>
+        <w:t>датасет</w:t>
+      </w:r>
+      <w:proofErr w:type="spellEnd"/>
+      <w:r>
+        <w:rPr>
+          <w:rFonts w:ascii="Times New Roman" w:hAnsi="Times New Roman" w:cs="Times New Roman"/>
+          <w:sz w:val="28"/>
+          <w:szCs w:val="28"/>
+        </w:rPr>
+        <w:t xml:space="preserve"> в различных форматах);</w:t>
+      </w:r>
+    </w:p>
+    <w:p>
+      <w:pPr>
+        <w:spacing w:after="0" w:line="240" w:lineRule="auto"/>
+        <w:jc w:val="both"/>
+        <w:rPr>
+          <w:rFonts w:ascii="Times New Roman" w:hAnsi="Times New Roman" w:cs="Times New Roman"/>
+          <w:sz w:val="28"/>
+          <w:szCs w:val="28"/>
+        </w:rPr>
+      </w:pPr>
+      <w:proofErr w:type="spellStart"/>
+      <w:r>
+        <w:rPr>
+          <w:rFonts w:ascii="Times New Roman" w:hAnsi="Times New Roman" w:cs="Times New Roman"/>
+          <w:b/>
+          <w:bCs/>
+          <w:sz w:val="28"/>
+          <w:szCs w:val="28"/>
+          <w:lang w:val="en-US"/>
+        </w:rPr>
+        <w:t>img</w:t>
+      </w:r>
+      <w:proofErr w:type="spellEnd"/>
+      <w:r>
+        <w:rPr>
+          <w:rFonts w:ascii="Times New Roman" w:hAnsi="Times New Roman" w:cs="Times New Roman"/>
+          <w:sz w:val="28"/>
+          <w:szCs w:val="28"/>
+        </w:rPr>
+        <w:t xml:space="preserve"> – </w:t>
+      </w:r>
+      <w:r>
+        <w:rPr>
+          <w:rFonts w:ascii="Times New Roman" w:hAnsi="Times New Roman" w:cs="Times New Roman"/>
+          <w:sz w:val="28"/>
+          <w:szCs w:val="28"/>
+        </w:rPr>
+        <w:t>папка с изображениями;</w:t>
+      </w:r>
+    </w:p>
+    <w:p>
+      <w:pPr>
+        <w:spacing w:after="0" w:line="240" w:lineRule="auto"/>
+        <w:jc w:val="both"/>
+        <w:rPr>
+          <w:rFonts w:ascii="Times New Roman" w:hAnsi="Times New Roman" w:cs="Times New Roman"/>
+          <w:sz w:val="28"/>
+          <w:szCs w:val="28"/>
+        </w:rPr>
+      </w:pPr>
+      <w:r>
+        <w:rPr>
+          <w:rFonts w:ascii="Times New Roman" w:hAnsi="Times New Roman" w:cs="Times New Roman"/>
+          <w:b/>
+          <w:bCs/>
+          <w:sz w:val="28"/>
+          <w:szCs w:val="28"/>
+          <w:lang w:val="en-US"/>
+        </w:rPr>
+        <w:t>model</w:t>
+      </w:r>
+      <w:r>
+        <w:rPr>
+          <w:rFonts w:ascii="Times New Roman" w:hAnsi="Times New Roman" w:cs="Times New Roman"/>
+          <w:sz w:val="28"/>
+          <w:szCs w:val="28"/>
+        </w:rPr>
+        <w:t xml:space="preserve"> – папка с моделью в формате </w:t>
+      </w:r>
+      <w:r>
+        <w:rPr>
+          <w:rFonts w:ascii="Times New Roman" w:hAnsi="Times New Roman" w:cs="Times New Roman"/>
+          <w:sz w:val="28"/>
+          <w:szCs w:val="28"/>
+          <w:lang w:val="en-US"/>
+        </w:rPr>
+        <w:t>ONNX</w:t>
+      </w:r>
+      <w:r>
+        <w:rPr>
+          <w:rFonts w:ascii="Times New Roman" w:hAnsi="Times New Roman" w:cs="Times New Roman"/>
+          <w:sz w:val="28"/>
+          <w:szCs w:val="28"/>
+        </w:rPr>
+        <w:t xml:space="preserve">, модель создается и сохраняется после выполнения скрипта </w:t>
+      </w:r>
+      <w:proofErr w:type="spellStart"/>
+      <w:r>
+        <w:rPr>
+          <w:rFonts w:ascii="Times New Roman" w:hAnsi="Times New Roman" w:cs="Times New Roman"/>
+          <w:sz w:val="28"/>
+          <w:szCs w:val="28"/>
+        </w:rPr>
+        <w:t>welding-</w:t>
+      </w:r>
+      <w:proofErr w:type="gramStart"/>
+      <w:r>
+        <w:rPr>
+          <w:rFonts w:ascii="Times New Roman" w:hAnsi="Times New Roman" w:cs="Times New Roman"/>
+          <w:sz w:val="28"/>
+          <w:szCs w:val="28"/>
+        </w:rPr>
+        <w:t>analysis.ipynb</w:t>
+      </w:r>
+      <w:proofErr w:type="spellEnd"/>
+      <w:proofErr w:type="gramEnd"/>
+      <w:r>
+        <w:rPr>
+          <w:rFonts w:ascii="Times New Roman" w:hAnsi="Times New Roman" w:cs="Times New Roman"/>
+          <w:sz w:val="28"/>
+          <w:szCs w:val="28"/>
+        </w:rPr>
+        <w:t xml:space="preserve"> после чего данная модель читается десктопным приложением для получения прогнозной оценки параметров;</w:t>
+      </w:r>
+    </w:p>
+    <w:p>
+      <w:pPr>
+        <w:spacing w:after="0" w:line="240" w:lineRule="auto"/>
+        <w:jc w:val="both"/>
+        <w:rPr>
+          <w:rFonts w:ascii="Times New Roman" w:hAnsi="Times New Roman" w:cs="Times New Roman"/>
+          <w:sz w:val="28"/>
+          <w:szCs w:val="28"/>
+        </w:rPr>
+      </w:pPr>
+      <w:r>
+        <w:rPr>
+          <w:rFonts w:ascii="Times New Roman" w:hAnsi="Times New Roman" w:cs="Times New Roman"/>
+          <w:b/>
+          <w:bCs/>
+          <w:sz w:val="28"/>
+          <w:szCs w:val="28"/>
+          <w:lang w:val="en-US"/>
+        </w:rPr>
+        <w:t>thesis</w:t>
+      </w:r>
+      <w:r>
+        <w:rPr>
+          <w:rFonts w:ascii="Times New Roman" w:hAnsi="Times New Roman" w:cs="Times New Roman"/>
+          <w:sz w:val="28"/>
+          <w:szCs w:val="28"/>
+        </w:rPr>
+        <w:t xml:space="preserve"> – </w:t>
+      </w:r>
+      <w:r>
+        <w:rPr>
+          <w:rFonts w:ascii="Times New Roman" w:hAnsi="Times New Roman" w:cs="Times New Roman"/>
+          <w:sz w:val="28"/>
+          <w:szCs w:val="28"/>
+        </w:rPr>
+        <w:t>папка с файлами пояснительной записке к проекту;</w:t>
+      </w:r>
+    </w:p>
+    <w:p>
+      <w:pPr>
+        <w:spacing w:after="0" w:line="240" w:lineRule="auto"/>
+        <w:jc w:val="both"/>
+        <w:rPr>
+          <w:rFonts w:ascii="Times New Roman" w:hAnsi="Times New Roman" w:cs="Times New Roman"/>
+          <w:sz w:val="28"/>
+          <w:szCs w:val="28"/>
+        </w:rPr>
+      </w:pPr>
+      <w:r>
+        <w:rPr>
+          <w:rFonts w:ascii="Times New Roman" w:hAnsi="Times New Roman" w:cs="Times New Roman"/>
+          <w:sz w:val="28"/>
+          <w:szCs w:val="28"/>
+          <w:lang w:val="en-US"/>
+        </w:rPr>
+        <w:t>readme</w:t>
+      </w:r>
+      <w:r>
+        <w:rPr>
+          <w:rFonts w:ascii="Times New Roman" w:hAnsi="Times New Roman" w:cs="Times New Roman"/>
+          <w:sz w:val="28"/>
+          <w:szCs w:val="28"/>
+        </w:rPr>
+        <w:t>.</w:t>
+      </w:r>
+      <w:r>
+        <w:rPr>
+          <w:rFonts w:ascii="Times New Roman" w:hAnsi="Times New Roman" w:cs="Times New Roman"/>
+          <w:sz w:val="28"/>
+          <w:szCs w:val="28"/>
+          <w:lang w:val="en-US"/>
+        </w:rPr>
+        <w:t>txt</w:t>
+      </w:r>
+      <w:r>
+        <w:rPr>
+          <w:rFonts w:ascii="Times New Roman" w:hAnsi="Times New Roman" w:cs="Times New Roman"/>
+          <w:sz w:val="28"/>
+          <w:szCs w:val="28"/>
+        </w:rPr>
+        <w:t xml:space="preserve"> – </w:t>
+      </w:r>
+      <w:r>
+        <w:rPr>
+          <w:rFonts w:ascii="Times New Roman" w:hAnsi="Times New Roman" w:cs="Times New Roman"/>
+          <w:sz w:val="28"/>
+          <w:szCs w:val="28"/>
+        </w:rPr>
+        <w:t>краткая справка по структуре проекта</w:t>
+      </w:r>
+    </w:p>
+    <w:p>
+      <w:pPr>
+        <w:spacing w:after="0" w:line="240" w:lineRule="auto"/>
+        <w:jc w:val="both"/>
+        <w:rPr>
+          <w:rFonts w:ascii="Times New Roman" w:hAnsi="Times New Roman" w:cs="Times New Roman"/>
+          <w:sz w:val="28"/>
+          <w:szCs w:val="28"/>
+        </w:rPr>
+      </w:pPr>
+      <w:r>
+        <w:rPr>
+          <w:rFonts w:ascii="Times New Roman" w:hAnsi="Times New Roman" w:cs="Times New Roman"/>
+          <w:b/>
+          <w:bCs/>
+          <w:sz w:val="28"/>
+          <w:szCs w:val="28"/>
+          <w:lang w:val="en-US"/>
+        </w:rPr>
+        <w:t>welding</w:t>
+      </w:r>
+      <w:r>
+        <w:rPr>
+          <w:rFonts w:ascii="Times New Roman" w:hAnsi="Times New Roman" w:cs="Times New Roman"/>
+          <w:b/>
+          <w:bCs/>
+          <w:sz w:val="28"/>
+          <w:szCs w:val="28"/>
+        </w:rPr>
+        <w:t>-</w:t>
+      </w:r>
+      <w:proofErr w:type="gramStart"/>
+      <w:r>
+        <w:rPr>
+          <w:rFonts w:ascii="Times New Roman" w:hAnsi="Times New Roman" w:cs="Times New Roman"/>
+          <w:b/>
+          <w:bCs/>
+          <w:sz w:val="28"/>
+          <w:szCs w:val="28"/>
+          <w:lang w:val="en-US"/>
+        </w:rPr>
+        <w:t>analysis</w:t>
+      </w:r>
+      <w:r>
+        <w:rPr>
+          <w:rFonts w:ascii="Times New Roman" w:hAnsi="Times New Roman" w:cs="Times New Roman"/>
+          <w:b/>
+          <w:bCs/>
+          <w:sz w:val="28"/>
+          <w:szCs w:val="28"/>
+        </w:rPr>
+        <w:t>.</w:t>
+      </w:r>
+      <w:proofErr w:type="spellStart"/>
+      <w:r>
+        <w:rPr>
+          <w:rFonts w:ascii="Times New Roman" w:hAnsi="Times New Roman" w:cs="Times New Roman"/>
+          <w:b/>
+          <w:bCs/>
+          <w:sz w:val="28"/>
+          <w:szCs w:val="28"/>
+          <w:lang w:val="en-US"/>
+        </w:rPr>
+        <w:t>ipynb</w:t>
+      </w:r>
+      <w:proofErr w:type="spellEnd"/>
+      <w:proofErr w:type="gramEnd"/>
+      <w:r>
+        <w:rPr>
+          <w:rFonts w:ascii="Times New Roman" w:hAnsi="Times New Roman" w:cs="Times New Roman"/>
+          <w:sz w:val="28"/>
+          <w:szCs w:val="28"/>
+        </w:rPr>
+        <w:t xml:space="preserve"> – </w:t>
+      </w:r>
+      <w:proofErr w:type="spellStart"/>
+      <w:r>
+        <w:rPr>
+          <w:rFonts w:ascii="Times New Roman" w:hAnsi="Times New Roman" w:cs="Times New Roman"/>
+          <w:sz w:val="28"/>
+          <w:szCs w:val="28"/>
+          <w:lang w:val="en-US"/>
+        </w:rPr>
+        <w:t>Jupyter</w:t>
+      </w:r>
+      <w:proofErr w:type="spellEnd"/>
+      <w:r>
+        <w:rPr>
+          <w:rFonts w:ascii="Times New Roman" w:hAnsi="Times New Roman" w:cs="Times New Roman"/>
+          <w:sz w:val="28"/>
+          <w:szCs w:val="28"/>
+        </w:rPr>
+        <w:t xml:space="preserve"> </w:t>
+      </w:r>
+      <w:r>
+        <w:rPr>
+          <w:rFonts w:ascii="Times New Roman" w:hAnsi="Times New Roman" w:cs="Times New Roman"/>
+          <w:sz w:val="28"/>
+          <w:szCs w:val="28"/>
+          <w:lang w:val="en-US"/>
+        </w:rPr>
+        <w:t>notebook</w:t>
+      </w:r>
+      <w:r>
+        <w:rPr>
+          <w:rFonts w:ascii="Times New Roman" w:hAnsi="Times New Roman" w:cs="Times New Roman"/>
+          <w:sz w:val="28"/>
+          <w:szCs w:val="28"/>
+        </w:rPr>
+        <w:t xml:space="preserve"> </w:t>
+      </w:r>
+      <w:r>
+        <w:rPr>
+          <w:rFonts w:ascii="Times New Roman" w:hAnsi="Times New Roman" w:cs="Times New Roman"/>
+          <w:sz w:val="28"/>
+          <w:szCs w:val="28"/>
+        </w:rPr>
+        <w:t>для</w:t>
+      </w:r>
+      <w:r>
+        <w:rPr>
+          <w:rFonts w:ascii="Times New Roman" w:hAnsi="Times New Roman" w:cs="Times New Roman"/>
+          <w:sz w:val="28"/>
+          <w:szCs w:val="28"/>
+        </w:rPr>
+        <w:t xml:space="preserve"> </w:t>
+      </w:r>
+      <w:r>
+        <w:rPr>
+          <w:rFonts w:ascii="Times New Roman" w:hAnsi="Times New Roman" w:cs="Times New Roman"/>
+          <w:sz w:val="28"/>
+          <w:szCs w:val="28"/>
+        </w:rPr>
+        <w:t>анализа</w:t>
+      </w:r>
+      <w:r>
+        <w:rPr>
+          <w:rFonts w:ascii="Times New Roman" w:hAnsi="Times New Roman" w:cs="Times New Roman"/>
+          <w:sz w:val="28"/>
+          <w:szCs w:val="28"/>
+        </w:rPr>
+        <w:t xml:space="preserve"> </w:t>
+      </w:r>
+      <w:r>
+        <w:rPr>
+          <w:rFonts w:ascii="Times New Roman" w:hAnsi="Times New Roman" w:cs="Times New Roman"/>
+          <w:sz w:val="28"/>
+          <w:szCs w:val="28"/>
+        </w:rPr>
+        <w:t>данных</w:t>
+      </w:r>
+      <w:r>
+        <w:rPr>
+          <w:rFonts w:ascii="Times New Roman" w:hAnsi="Times New Roman" w:cs="Times New Roman"/>
+          <w:sz w:val="28"/>
+          <w:szCs w:val="28"/>
+        </w:rPr>
+        <w:t xml:space="preserve"> </w:t>
+      </w:r>
+      <w:r>
+        <w:rPr>
+          <w:rFonts w:ascii="Times New Roman" w:hAnsi="Times New Roman" w:cs="Times New Roman"/>
+          <w:sz w:val="28"/>
+          <w:szCs w:val="28"/>
+        </w:rPr>
+        <w:t>и</w:t>
+      </w:r>
+      <w:r>
+        <w:rPr>
+          <w:rFonts w:ascii="Times New Roman" w:hAnsi="Times New Roman" w:cs="Times New Roman"/>
+          <w:sz w:val="28"/>
+          <w:szCs w:val="28"/>
+        </w:rPr>
+        <w:t xml:space="preserve"> </w:t>
+      </w:r>
+      <w:r>
+        <w:rPr>
+          <w:rFonts w:ascii="Times New Roman" w:hAnsi="Times New Roman" w:cs="Times New Roman"/>
+          <w:sz w:val="28"/>
+          <w:szCs w:val="28"/>
+        </w:rPr>
+        <w:t>построения модели</w:t>
+      </w:r>
+    </w:p>
+    <w:p>
+      <w:pPr>
+        <w:spacing w:after="0" w:line="240" w:lineRule="auto"/>
+        <w:ind w:firstLine="720"/>
+        <w:jc w:val="both"/>
+        <w:rPr>
+          <w:sz w:val="32"/>
+        </w:rPr>
+      </w:pPr>
+    </w:p>
+    <w:p>
+      <w:pPr>
+        <w:rPr>
+          <w:sz w:val="32"/>
+        </w:rPr>
+      </w:pPr>
+      <w:r>
+        <w:br w:type="page"/>
+      </w:r>
+    </w:p>
+    <w:p>
+      <w:pPr>
+        <w:pStyle w:val="1"/>
+      </w:pPr>
+      <w:bookmarkStart w:id="7" w:name="_Toc120396351"/>
+      <w:r>
+        <w:lastRenderedPageBreak/>
+        <w:t>8</w:t>
+      </w:r>
+      <w:r>
+        <w:t xml:space="preserve"> </w:t>
+      </w:r>
+      <w:r>
+        <w:t>Заключение</w:t>
+      </w:r>
+      <w:bookmarkEnd w:id="7"/>
+    </w:p>
+    <w:p>
+      <w:pPr>
+        <w:spacing w:after="0" w:line="240" w:lineRule="auto"/>
+        <w:ind w:firstLine="720"/>
+        <w:jc w:val="both"/>
+        <w:rPr>
+          <w:rFonts w:ascii="Times New Roman" w:hAnsi="Times New Roman" w:cs="Times New Roman"/>
+          <w:sz w:val="28"/>
+          <w:szCs w:val="28"/>
+        </w:rPr>
+      </w:pPr>
+      <w:r>
+        <w:rPr>
+          <w:rFonts w:ascii="Times New Roman" w:hAnsi="Times New Roman" w:cs="Times New Roman"/>
+          <w:sz w:val="28"/>
+          <w:szCs w:val="28"/>
+        </w:rPr>
+        <w:t>В рамках выполнения выпускной квалификационной работы изучена возможность построения моделей машинного обучения и модели нейронной сети для предсказания значения целевых переменных для п</w:t>
+      </w:r>
+      <w:r>
+        <w:rPr>
+          <w:rFonts w:ascii="Times New Roman" w:hAnsi="Times New Roman" w:cs="Times New Roman"/>
+          <w:sz w:val="28"/>
+          <w:szCs w:val="28"/>
+        </w:rPr>
+        <w:t>рогнозирования размеров сварного шва при электронно-лучевой сварке тонкостенных конструкций аэрокосмического назначения</w:t>
+      </w:r>
+      <w:r>
+        <w:rPr>
+          <w:rFonts w:ascii="Times New Roman" w:hAnsi="Times New Roman" w:cs="Times New Roman"/>
+          <w:sz w:val="28"/>
+          <w:szCs w:val="28"/>
+        </w:rPr>
+        <w:t>.</w:t>
+      </w:r>
+    </w:p>
+    <w:p>
+      <w:pPr>
+        <w:spacing w:after="0" w:line="240" w:lineRule="auto"/>
+        <w:ind w:firstLine="720"/>
+        <w:jc w:val="both"/>
+        <w:rPr>
+          <w:rFonts w:ascii="Times New Roman" w:hAnsi="Times New Roman" w:cs="Times New Roman"/>
+          <w:sz w:val="28"/>
+          <w:szCs w:val="28"/>
+        </w:rPr>
+      </w:pPr>
+      <w:r>
+        <w:rPr>
+          <w:rFonts w:ascii="Times New Roman" w:hAnsi="Times New Roman" w:cs="Times New Roman"/>
+          <w:sz w:val="28"/>
+          <w:szCs w:val="28"/>
+        </w:rPr>
+        <w:t xml:space="preserve">Наилучшую точность удалось получить с использованием простой регрессионной модели на базе полиномиальной аппроксимации. Точность полученной модели на базе нейронной сети несколько уступает </w:t>
+      </w:r>
+      <w:r>
+        <w:rPr>
+          <w:rFonts w:ascii="Times New Roman" w:hAnsi="Times New Roman" w:cs="Times New Roman"/>
+          <w:sz w:val="28"/>
+          <w:szCs w:val="28"/>
+        </w:rPr>
+        <w:t>полиномиальному представлению, что объясняется небольшим набором данных, доступных для исследования и построения модели.</w:t>
+      </w:r>
+    </w:p>
+    <w:p>
+      <w:pPr>
+        <w:spacing w:after="0" w:line="240" w:lineRule="auto"/>
+        <w:ind w:firstLine="720"/>
+        <w:jc w:val="both"/>
+        <w:rPr>
+          <w:rFonts w:ascii="Times New Roman" w:hAnsi="Times New Roman" w:cs="Times New Roman"/>
+          <w:sz w:val="28"/>
+          <w:szCs w:val="28"/>
+        </w:rPr>
+      </w:pPr>
+      <w:r>
+        <w:rPr>
+          <w:rFonts w:ascii="Times New Roman" w:hAnsi="Times New Roman" w:cs="Times New Roman"/>
+          <w:sz w:val="28"/>
+          <w:szCs w:val="28"/>
+        </w:rPr>
+        <w:t xml:space="preserve">Для упрощения разработки программного обеспечения, для экспорта была использована модель на базе нейронной сети. Для этого модель была экспортирована в формат </w:t>
+      </w:r>
+      <w:r>
+        <w:rPr>
+          <w:rFonts w:ascii="Times New Roman" w:hAnsi="Times New Roman" w:cs="Times New Roman"/>
+          <w:sz w:val="28"/>
+          <w:szCs w:val="28"/>
+          <w:lang w:val="en-US"/>
+        </w:rPr>
+        <w:t>ONNX</w:t>
+      </w:r>
+      <w:r>
+        <w:rPr>
+          <w:rFonts w:ascii="Times New Roman" w:hAnsi="Times New Roman" w:cs="Times New Roman"/>
+          <w:sz w:val="28"/>
+          <w:szCs w:val="28"/>
+        </w:rPr>
+        <w:t xml:space="preserve">, для загрузки модели, набора данных и получения прогноза было разработано настольное </w:t>
+      </w:r>
+      <w:proofErr w:type="spellStart"/>
+      <w:r>
+        <w:rPr>
+          <w:rFonts w:ascii="Times New Roman" w:hAnsi="Times New Roman" w:cs="Times New Roman"/>
+          <w:sz w:val="28"/>
+          <w:szCs w:val="28"/>
+          <w:lang w:val="en-US"/>
+        </w:rPr>
+        <w:t>WinForm</w:t>
+      </w:r>
+      <w:proofErr w:type="spellEnd"/>
+      <w:r>
+        <w:rPr>
+          <w:rFonts w:ascii="Times New Roman" w:hAnsi="Times New Roman" w:cs="Times New Roman"/>
+          <w:sz w:val="28"/>
+          <w:szCs w:val="28"/>
+        </w:rPr>
+        <w:t xml:space="preserve"> приложение </w:t>
+      </w:r>
+      <w:r>
+        <w:rPr>
+          <w:rFonts w:ascii="Times New Roman" w:hAnsi="Times New Roman" w:cs="Times New Roman"/>
+          <w:sz w:val="28"/>
+          <w:szCs w:val="28"/>
+          <w:lang w:val="en-US"/>
+        </w:rPr>
+        <w:t>c</w:t>
+      </w:r>
+      <w:r>
+        <w:rPr>
+          <w:rFonts w:ascii="Times New Roman" w:hAnsi="Times New Roman" w:cs="Times New Roman"/>
+          <w:sz w:val="28"/>
+          <w:szCs w:val="28"/>
+        </w:rPr>
+        <w:t xml:space="preserve"> </w:t>
+      </w:r>
+      <w:r>
+        <w:rPr>
+          <w:rFonts w:ascii="Times New Roman" w:hAnsi="Times New Roman" w:cs="Times New Roman"/>
+          <w:sz w:val="28"/>
+          <w:szCs w:val="28"/>
+        </w:rPr>
+        <w:t xml:space="preserve">помощью языка программирования </w:t>
+      </w:r>
+      <w:r>
+        <w:rPr>
+          <w:rFonts w:ascii="Times New Roman" w:hAnsi="Times New Roman" w:cs="Times New Roman"/>
+          <w:sz w:val="28"/>
+          <w:szCs w:val="28"/>
+          <w:lang w:val="en-US"/>
+        </w:rPr>
+        <w:t>C</w:t>
+      </w:r>
+      <w:r>
+        <w:rPr>
+          <w:rFonts w:ascii="Times New Roman" w:hAnsi="Times New Roman" w:cs="Times New Roman"/>
+          <w:sz w:val="28"/>
+          <w:szCs w:val="28"/>
+        </w:rPr>
+        <w:t xml:space="preserve"># </w:t>
+      </w:r>
+      <w:r>
+        <w:rPr>
+          <w:rFonts w:ascii="Times New Roman" w:hAnsi="Times New Roman" w:cs="Times New Roman"/>
+          <w:sz w:val="28"/>
+          <w:szCs w:val="28"/>
+        </w:rPr>
+        <w:t xml:space="preserve">и библиотеки </w:t>
+      </w:r>
+      <w:r>
+        <w:rPr>
+          <w:rFonts w:ascii="Times New Roman" w:hAnsi="Times New Roman" w:cs="Times New Roman"/>
+          <w:sz w:val="28"/>
+          <w:szCs w:val="28"/>
+          <w:lang w:val="en-US"/>
+        </w:rPr>
+        <w:t>ML</w:t>
+      </w:r>
+      <w:r>
+        <w:rPr>
+          <w:rFonts w:ascii="Times New Roman" w:hAnsi="Times New Roman" w:cs="Times New Roman"/>
+          <w:sz w:val="28"/>
+          <w:szCs w:val="28"/>
+        </w:rPr>
+        <w:t>.</w:t>
+      </w:r>
+      <w:r>
+        <w:rPr>
+          <w:rFonts w:ascii="Times New Roman" w:hAnsi="Times New Roman" w:cs="Times New Roman"/>
+          <w:sz w:val="28"/>
+          <w:szCs w:val="28"/>
+          <w:lang w:val="en-US"/>
+        </w:rPr>
+        <w:t>NET</w:t>
+      </w:r>
+      <w:r>
+        <w:rPr>
+          <w:rFonts w:ascii="Times New Roman" w:hAnsi="Times New Roman" w:cs="Times New Roman"/>
+          <w:sz w:val="28"/>
+          <w:szCs w:val="28"/>
+        </w:rPr>
+        <w:t>.</w:t>
+      </w:r>
+    </w:p>
+    <w:p>
+      <w:pPr>
+        <w:spacing w:after="0" w:line="240" w:lineRule="auto"/>
+        <w:ind w:firstLine="720"/>
+        <w:jc w:val="both"/>
+        <w:rPr>
+          <w:rFonts w:ascii="Times New Roman" w:hAnsi="Times New Roman" w:cs="Times New Roman"/>
+          <w:sz w:val="28"/>
+          <w:szCs w:val="28"/>
+        </w:rPr>
+      </w:pPr>
+      <w:r>
+        <w:rPr>
+          <w:rFonts w:ascii="Times New Roman" w:hAnsi="Times New Roman" w:cs="Times New Roman"/>
+          <w:sz w:val="28"/>
+          <w:szCs w:val="28"/>
+        </w:rPr>
+        <w:t xml:space="preserve">Метрика </w:t>
+      </w:r>
+      <w:r>
+        <w:rPr>
+          <w:rFonts w:ascii="Times New Roman" w:hAnsi="Times New Roman" w:cs="Times New Roman"/>
+          <w:sz w:val="28"/>
+          <w:szCs w:val="28"/>
+          <w:lang w:val="en-US"/>
+        </w:rPr>
+        <w:t>R</w:t>
+      </w:r>
+      <w:r>
+        <w:rPr>
+          <w:rFonts w:ascii="Times New Roman" w:hAnsi="Times New Roman" w:cs="Times New Roman"/>
+          <w:sz w:val="28"/>
+          <w:szCs w:val="28"/>
+        </w:rPr>
+        <w:t>2</w:t>
+      </w:r>
+      <w:r>
+        <w:rPr>
+          <w:rFonts w:ascii="Times New Roman" w:hAnsi="Times New Roman" w:cs="Times New Roman"/>
+          <w:sz w:val="28"/>
+          <w:szCs w:val="28"/>
+        </w:rPr>
+        <w:t xml:space="preserve"> для полученной модели равна 0,98 для глубины и 0,93</w:t>
+      </w:r>
+      <w:r>
+        <w:rPr>
+          <w:rFonts w:ascii="Times New Roman" w:hAnsi="Times New Roman" w:cs="Times New Roman"/>
+          <w:sz w:val="28"/>
+          <w:szCs w:val="28"/>
+        </w:rPr>
+        <w:t xml:space="preserve"> </w:t>
+      </w:r>
+      <w:r>
+        <w:rPr>
+          <w:rFonts w:ascii="Times New Roman" w:hAnsi="Times New Roman" w:cs="Times New Roman"/>
+          <w:sz w:val="28"/>
+          <w:szCs w:val="28"/>
+        </w:rPr>
+        <w:t>для ширины сварного шва. Данные параметры очень близки к 1, что позволяет сделать заключение о хорошей точности полученной модели.</w:t>
+      </w:r>
+    </w:p>
+    <w:p>
+      <w:pPr>
+        <w:spacing w:after="0" w:line="240" w:lineRule="auto"/>
+        <w:jc w:val="both"/>
+        <w:rPr>
+          <w:rFonts w:ascii="Times New Roman" w:hAnsi="Times New Roman" w:cs="Times New Roman"/>
+          <w:sz w:val="28"/>
+          <w:szCs w:val="28"/>
+        </w:rPr>
+      </w:pPr>
+    </w:p>
+    <w:p>
+      <w:pPr>
+        <w:pStyle w:val="1"/>
+      </w:pPr>
+      <w:bookmarkStart w:id="8" w:name="_Toc120396352"/>
+      <w:r>
+        <w:t>Ссылки на ресурсы</w:t>
+      </w:r>
+      <w:bookmarkEnd w:id="8"/>
+    </w:p>
+    <w:p>
+      <w:pPr>
+        <w:spacing w:after="0" w:line="240" w:lineRule="auto"/>
+        <w:jc w:val="both"/>
+        <w:rPr>
+          <w:rFonts w:ascii="Times New Roman" w:hAnsi="Times New Roman" w:cs="Times New Roman"/>
+          <w:sz w:val="28"/>
+          <w:szCs w:val="28"/>
+        </w:rPr>
+      </w:pPr>
+      <w:r>
+        <w:rPr>
+          <w:rFonts w:ascii="Times New Roman" w:hAnsi="Times New Roman" w:cs="Times New Roman"/>
+          <w:sz w:val="28"/>
+          <w:szCs w:val="28"/>
+        </w:rPr>
+        <w:t>Репозиторий проекта</w:t>
+      </w:r>
+    </w:p>
+    <w:p>
+      <w:pPr>
+        <w:spacing w:after="0" w:line="240" w:lineRule="auto"/>
+        <w:jc w:val="both"/>
+        <w:rPr>
+          <w:rFonts w:ascii="Consolas" w:hAnsi="Consolas" w:cs="Times New Roman"/>
+          <w:sz w:val="28"/>
+          <w:szCs w:val="28"/>
+        </w:rPr>
+      </w:pPr>
+      <w:hyperlink r:id="rId28" w:history="1">
+        <w:r>
+          <w:rPr>
+            <w:rStyle w:val="Hyperlink"/>
+            <w:rFonts w:ascii="Consolas" w:hAnsi="Consolas" w:cs="Times New Roman"/>
+            <w:sz w:val="28"/>
+            <w:szCs w:val="28"/>
+          </w:rPr>
+          <w:t>https://github.com/VASoftLab/bmstu-data-scientist-attestation.git</w:t>
+        </w:r>
+      </w:hyperlink>
+    </w:p>
+    <w:p>
+      <w:pPr>
+        <w:spacing w:after="0" w:line="240" w:lineRule="auto"/>
+        <w:jc w:val="both"/>
+        <w:rPr>
+          <w:rFonts w:ascii="Times New Roman" w:hAnsi="Times New Roman" w:cs="Times New Roman"/>
+          <w:sz w:val="28"/>
+          <w:szCs w:val="28"/>
+        </w:rPr>
+      </w:pPr>
+    </w:p>
+    <w:p>
+      <w:pPr>
+        <w:spacing w:after="0" w:line="240" w:lineRule="auto"/>
+        <w:jc w:val="both"/>
+        <w:rPr>
+          <w:rFonts w:ascii="Times New Roman" w:hAnsi="Times New Roman" w:cs="Times New Roman"/>
+          <w:sz w:val="28"/>
+          <w:szCs w:val="28"/>
+        </w:rPr>
+      </w:pPr>
+      <w:r>
+        <w:rPr>
+          <w:rFonts w:ascii="Times New Roman" w:hAnsi="Times New Roman" w:cs="Times New Roman"/>
           <w:sz w:val="28"/>
           <w:szCs w:val="28"/>
         </w:rPr>
@@ -11973,7 +12728,7 @@
           <w:szCs w:val="28"/>
         </w:rPr>
       </w:pPr>
-      <w:hyperlink r:id="rId27" w:history="1">
+      <w:hyperlink r:id="rId29" w:history="1">
         <w:r>
           <w:rPr>
             <w:rStyle w:val="Hyperlink"/>
@@ -12025,7 +12780,7 @@
           <w:szCs w:val="28"/>
         </w:rPr>
       </w:pPr>
-      <w:hyperlink r:id="rId28" w:history="1">
+      <w:hyperlink r:id="rId30" w:history="1">
         <w:r>
           <w:rPr>
             <w:rStyle w:val="Hyperlink"/>
@@ -12057,16 +12812,11 @@
       <w:pPr>
         <w:pStyle w:val="1"/>
       </w:pPr>
-    </w:p>
-    <w:p>
-      <w:pPr>
-        <w:pStyle w:val="1"/>
-      </w:pPr>
-      <w:bookmarkStart w:id="8" w:name="_Toc120395637"/>
+      <w:bookmarkStart w:id="9" w:name="_Toc120396353"/>
       <w:r>
         <w:t>Контакты для связи</w:t>
       </w:r>
-      <w:bookmarkEnd w:id="8"/>
+      <w:bookmarkEnd w:id="9"/>
     </w:p>
     <w:p>
       <w:pPr>
@@ -12095,6 +12845,7 @@
           <w:rFonts w:ascii="Times New Roman" w:hAnsi="Times New Roman" w:cs="Times New Roman"/>
           <w:sz w:val="28"/>
           <w:szCs w:val="28"/>
+          <w:lang w:val="en-US"/>
         </w:rPr>
       </w:pPr>
       <w:r>
@@ -12110,6 +12861,7 @@
           <w:rFonts w:ascii="Times New Roman" w:hAnsi="Times New Roman" w:cs="Times New Roman"/>
           <w:sz w:val="28"/>
           <w:szCs w:val="28"/>
+          <w:lang w:val="en-US"/>
         </w:rPr>
         <w:t>.: +7-967-303-99-33</w:t>
       </w:r>
@@ -12122,6 +12874,7 @@
           <w:rFonts w:ascii="Times New Roman" w:hAnsi="Times New Roman" w:cs="Times New Roman"/>
           <w:sz w:val="28"/>
           <w:szCs w:val="28"/>
+          <w:lang w:val="en-US"/>
         </w:rPr>
       </w:pPr>
       <w:r>
@@ -12138,6 +12891,7 @@
           <w:rFonts w:ascii="Times New Roman" w:hAnsi="Times New Roman" w:cs="Times New Roman"/>
           <w:sz w:val="28"/>
           <w:szCs w:val="28"/>
+          <w:lang w:val="en-US"/>
         </w:rPr>
         <w:t>-</w:t>
       </w:r>
@@ -12155,10 +12909,11 @@
           <w:rFonts w:ascii="Times New Roman" w:hAnsi="Times New Roman" w:cs="Times New Roman"/>
           <w:sz w:val="28"/>
           <w:szCs w:val="28"/>
+          <w:lang w:val="en-US"/>
         </w:rPr>
         <w:t xml:space="preserve">: </w:t>
       </w:r>
-      <w:hyperlink r:id="rId29" w:history="1">
+      <w:hyperlink r:id="rId31" w:history="1">
         <w:r>
           <w:rPr>
             <w:rStyle w:val="Hyperlink"/>
@@ -12175,6 +12930,7 @@
             <w:rFonts w:ascii="Times New Roman" w:hAnsi="Times New Roman" w:cs="Times New Roman"/>
             <w:sz w:val="28"/>
             <w:szCs w:val="28"/>
+            <w:lang w:val="en-US"/>
           </w:rPr>
           <w:t>@</w:t>
         </w:r>
@@ -12194,10 +12950,10 @@
             <w:rFonts w:ascii="Times New Roman" w:hAnsi="Times New Roman" w:cs="Times New Roman"/>
             <w:sz w:val="28"/>
             <w:szCs w:val="28"/>
+            <w:lang w:val="en-US"/>
           </w:rPr>
           <w:t>.</w:t>
         </w:r>
-        <w:proofErr w:type="spellStart"/>
         <w:r>
           <w:rPr>
             <w:rStyle w:val="Hyperlink"/>
@@ -12208,7 +12964,6 @@
           </w:rPr>
           <w:t>ru</w:t>
         </w:r>
-        <w:proofErr w:type="spellEnd"/>
       </w:hyperlink>
     </w:p>
     <w:p>
@@ -12233,8 +12988,8 @@
       </w:r>
     </w:p>
     <w:sectPr>
-      <w:headerReference w:type="default" r:id="rId30"/>
-      <w:footerReference w:type="default" r:id="rId31"/>
+      <w:headerReference w:type="default" r:id="rId32"/>
+      <w:footerReference w:type="default" r:id="rId33"/>
       <w:pgSz w:w="11906" w:h="16838" w:code="9"/>
       <w:pgMar w:top="1134" w:right="850" w:bottom="1134" w:left="1701" w:header="720" w:footer="720" w:gutter="0"/>
       <w:cols w:space="720"/>

</xml_diff>